<commit_message>
Edited Project report and created Presentation
</commit_message>
<xml_diff>
--- a/Project Report.docx
+++ b/Project Report.docx
@@ -3853,6 +3853,111 @@
         </w:rPr>
         <w:t xml:space="preserve">            </w:t>
       </w:r>
+    </w:p>
+    <w:p>
+      <w:pPr>
+        <w:shd w:val="clear" w:color="auto" w:fill="FFFFFF"/>
+        <w:spacing w:before="480" w:after="0" w:line="480" w:lineRule="atLeast"/>
+        <w:rPr>
+          <w:rFonts w:ascii="Georgia" w:eastAsia="Times New Roman" w:hAnsi="Georgia" w:cs="Times New Roman"/>
+          <w:color w:val="292929"/>
+          <w:spacing w:val="-1"/>
+          <w:sz w:val="24"/>
+          <w:szCs w:val="24"/>
+          <w:lang w:eastAsia="en-IN"/>
+        </w:rPr>
+      </w:pPr>
+      <w:r>
+        <w:rPr>
+          <w:rFonts w:ascii="Georgia" w:eastAsia="Times New Roman" w:hAnsi="Georgia" w:cs="Times New Roman"/>
+          <w:color w:val="292929"/>
+          <w:spacing w:val="-1"/>
+          <w:sz w:val="24"/>
+          <w:szCs w:val="24"/>
+          <w:lang w:eastAsia="en-IN"/>
+        </w:rPr>
+        <w:t>Here,</w:t>
+      </w:r>
+      <w:r>
+        <w:rPr>
+          <w:rFonts w:ascii="Georgia" w:eastAsia="Times New Roman" w:hAnsi="Georgia" w:cs="Times New Roman"/>
+          <w:color w:val="292929"/>
+          <w:spacing w:val="-1"/>
+          <w:sz w:val="24"/>
+          <w:szCs w:val="24"/>
+          <w:lang w:eastAsia="en-IN"/>
+        </w:rPr>
+        <w:t xml:space="preserve"> </w:t>
+      </w:r>
+      <w:r>
+        <w:rPr>
+          <w:rFonts w:ascii="Georgia" w:eastAsia="Times New Roman" w:hAnsi="Georgia" w:cs="Times New Roman"/>
+          <w:color w:val="292929"/>
+          <w:spacing w:val="-1"/>
+          <w:sz w:val="24"/>
+          <w:szCs w:val="24"/>
+          <w:lang w:eastAsia="en-IN"/>
+        </w:rPr>
+        <w:t>we can see that the best k value for our dataset is 4.</w:t>
+      </w:r>
+      <w:r>
+        <w:rPr>
+          <w:rFonts w:ascii="Georgia" w:eastAsia="Times New Roman" w:hAnsi="Georgia" w:cs="Times New Roman"/>
+          <w:color w:val="292929"/>
+          <w:spacing w:val="-1"/>
+          <w:sz w:val="24"/>
+          <w:szCs w:val="24"/>
+          <w:lang w:eastAsia="en-IN"/>
+        </w:rPr>
+        <w:t xml:space="preserve"> </w:t>
+      </w:r>
+      <w:r>
+        <w:rPr>
+          <w:rFonts w:ascii="Georgia" w:eastAsia="Times New Roman" w:hAnsi="Georgia" w:cs="Times New Roman"/>
+          <w:color w:val="292929"/>
+          <w:spacing w:val="-1"/>
+          <w:sz w:val="24"/>
+          <w:szCs w:val="24"/>
+          <w:lang w:eastAsia="en-IN"/>
+        </w:rPr>
+        <w:t>That means we will cluster the dataset into 4 cluster.</w:t>
+      </w:r>
+      <w:r>
+        <w:rPr>
+          <w:rFonts w:ascii="Georgia" w:eastAsia="Times New Roman" w:hAnsi="Georgia" w:cs="Times New Roman"/>
+          <w:color w:val="292929"/>
+          <w:spacing w:val="-1"/>
+          <w:sz w:val="24"/>
+          <w:szCs w:val="24"/>
+          <w:lang w:eastAsia="en-IN"/>
+        </w:rPr>
+        <w:t xml:space="preserve"> </w:t>
+      </w:r>
+      <w:r>
+        <w:rPr>
+          <w:rFonts w:ascii="Georgia" w:eastAsia="Times New Roman" w:hAnsi="Georgia" w:cs="Times New Roman"/>
+          <w:color w:val="292929"/>
+          <w:spacing w:val="-1"/>
+          <w:sz w:val="24"/>
+          <w:szCs w:val="24"/>
+          <w:lang w:eastAsia="en-IN"/>
+        </w:rPr>
+        <w:t>Each of these clusters was labelled from 0 to 3 as the indexing of labels begins with 0 instead of 1.</w:t>
+      </w:r>
+    </w:p>
+    <w:p>
+      <w:pPr>
+        <w:shd w:val="clear" w:color="auto" w:fill="FFFFFF"/>
+        <w:spacing w:before="480" w:after="0" w:line="480" w:lineRule="atLeast"/>
+        <w:rPr>
+          <w:rFonts w:ascii="Georgia" w:eastAsia="Times New Roman" w:hAnsi="Georgia" w:cs="Times New Roman"/>
+          <w:color w:val="292929"/>
+          <w:spacing w:val="-1"/>
+          <w:sz w:val="24"/>
+          <w:szCs w:val="24"/>
+          <w:lang w:eastAsia="en-IN"/>
+        </w:rPr>
+      </w:pPr>
       <w:r>
         <w:rPr>
           <w:rFonts w:ascii="Times New Roman" w:eastAsia="Times New Roman" w:hAnsi="Times New Roman" w:cs="Times New Roman"/>
@@ -3861,169 +3966,7 @@
           <w:szCs w:val="24"/>
           <w:lang w:eastAsia="en-IN"/>
         </w:rPr>
-        <w:drawing>
-          <wp:inline distT="0" distB="0" distL="0" distR="0" wp14:anchorId="42BADB00" wp14:editId="6C17694D">
-            <wp:extent cx="5128260" cy="2415540"/>
-            <wp:effectExtent l="0" t="0" r="0" b="3810"/>
-            <wp:docPr id="7" name="Picture 7"/>
-            <wp:cNvGraphicFramePr>
-              <a:graphicFrameLocks xmlns:a="http://schemas.openxmlformats.org/drawingml/2006/main" noChangeAspect="1"/>
-            </wp:cNvGraphicFramePr>
-            <a:graphic xmlns:a="http://schemas.openxmlformats.org/drawingml/2006/main">
-              <a:graphicData uri="http://schemas.openxmlformats.org/drawingml/2006/picture">
-                <pic:pic xmlns:pic="http://schemas.openxmlformats.org/drawingml/2006/picture">
-                  <pic:nvPicPr>
-                    <pic:cNvPr id="0" name="Picture 20"/>
-                    <pic:cNvPicPr>
-                      <a:picLocks noChangeAspect="1" noChangeArrowheads="1"/>
-                    </pic:cNvPicPr>
-                  </pic:nvPicPr>
-                  <pic:blipFill>
-                    <a:blip r:embed="rId16">
-                      <a:extLst>
-                        <a:ext uri="{28A0092B-C50C-407E-A947-70E740481C1C}">
-                          <a14:useLocalDpi xmlns:a14="http://schemas.microsoft.com/office/drawing/2010/main" val="0"/>
-                        </a:ext>
-                      </a:extLst>
-                    </a:blip>
-                    <a:srcRect/>
-                    <a:stretch>
-                      <a:fillRect/>
-                    </a:stretch>
-                  </pic:blipFill>
-                  <pic:spPr bwMode="auto">
-                    <a:xfrm>
-                      <a:off x="0" y="0"/>
-                      <a:ext cx="5128260" cy="2415540"/>
-                    </a:xfrm>
-                    <a:prstGeom prst="rect">
-                      <a:avLst/>
-                    </a:prstGeom>
-                    <a:noFill/>
-                    <a:ln>
-                      <a:noFill/>
-                    </a:ln>
-                  </pic:spPr>
-                </pic:pic>
-              </a:graphicData>
-            </a:graphic>
-          </wp:inline>
-        </w:drawing>
-      </w:r>
-    </w:p>
-    <w:p>
-      <w:pPr>
-        <w:shd w:val="clear" w:color="auto" w:fill="FFFFFF"/>
-        <w:spacing w:before="480" w:after="0" w:line="480" w:lineRule="atLeast"/>
-        <w:rPr>
-          <w:rFonts w:ascii="Georgia" w:eastAsia="Times New Roman" w:hAnsi="Georgia" w:cs="Times New Roman"/>
-          <w:color w:val="292929"/>
-          <w:spacing w:val="-1"/>
-          <w:sz w:val="24"/>
-          <w:szCs w:val="24"/>
-          <w:lang w:eastAsia="en-IN"/>
-        </w:rPr>
-      </w:pPr>
-      <w:r>
-        <w:rPr>
-          <w:rFonts w:ascii="Georgia" w:eastAsia="Times New Roman" w:hAnsi="Georgia" w:cs="Times New Roman"/>
-          <w:color w:val="292929"/>
-          <w:spacing w:val="-1"/>
-          <w:sz w:val="24"/>
-          <w:szCs w:val="24"/>
-          <w:lang w:eastAsia="en-IN"/>
-        </w:rPr>
         <w:lastRenderedPageBreak/>
-        <w:t>Here,</w:t>
-      </w:r>
-      <w:r>
-        <w:rPr>
-          <w:rFonts w:ascii="Georgia" w:eastAsia="Times New Roman" w:hAnsi="Georgia" w:cs="Times New Roman"/>
-          <w:color w:val="292929"/>
-          <w:spacing w:val="-1"/>
-          <w:sz w:val="24"/>
-          <w:szCs w:val="24"/>
-          <w:lang w:eastAsia="en-IN"/>
-        </w:rPr>
-        <w:t xml:space="preserve"> </w:t>
-      </w:r>
-      <w:r>
-        <w:rPr>
-          <w:rFonts w:ascii="Georgia" w:eastAsia="Times New Roman" w:hAnsi="Georgia" w:cs="Times New Roman"/>
-          <w:color w:val="292929"/>
-          <w:spacing w:val="-1"/>
-          <w:sz w:val="24"/>
-          <w:szCs w:val="24"/>
-          <w:lang w:eastAsia="en-IN"/>
-        </w:rPr>
-        <w:t>we can see that the best k value for our dataset is 4.</w:t>
-      </w:r>
-      <w:r>
-        <w:rPr>
-          <w:rFonts w:ascii="Georgia" w:eastAsia="Times New Roman" w:hAnsi="Georgia" w:cs="Times New Roman"/>
-          <w:color w:val="292929"/>
-          <w:spacing w:val="-1"/>
-          <w:sz w:val="24"/>
-          <w:szCs w:val="24"/>
-          <w:lang w:eastAsia="en-IN"/>
-        </w:rPr>
-        <w:t xml:space="preserve"> </w:t>
-      </w:r>
-      <w:r>
-        <w:rPr>
-          <w:rFonts w:ascii="Georgia" w:eastAsia="Times New Roman" w:hAnsi="Georgia" w:cs="Times New Roman"/>
-          <w:color w:val="292929"/>
-          <w:spacing w:val="-1"/>
-          <w:sz w:val="24"/>
-          <w:szCs w:val="24"/>
-          <w:lang w:eastAsia="en-IN"/>
-        </w:rPr>
-        <w:t>That means we will cluster the dataset into 4 cluster.</w:t>
-      </w:r>
-      <w:r>
-        <w:rPr>
-          <w:rFonts w:ascii="Georgia" w:eastAsia="Times New Roman" w:hAnsi="Georgia" w:cs="Times New Roman"/>
-          <w:color w:val="292929"/>
-          <w:spacing w:val="-1"/>
-          <w:sz w:val="24"/>
-          <w:szCs w:val="24"/>
-          <w:lang w:eastAsia="en-IN"/>
-        </w:rPr>
-        <w:t xml:space="preserve"> </w:t>
-      </w:r>
-      <w:r>
-        <w:rPr>
-          <w:rFonts w:ascii="Georgia" w:eastAsia="Times New Roman" w:hAnsi="Georgia" w:cs="Times New Roman"/>
-          <w:color w:val="292929"/>
-          <w:spacing w:val="-1"/>
-          <w:sz w:val="24"/>
-          <w:szCs w:val="24"/>
-          <w:lang w:eastAsia="en-IN"/>
-        </w:rPr>
-        <w:t>Each of these clusters was labelled from 0 to 3 as the indexing of labels begins with 0 instead of 1.</w:t>
-      </w:r>
-    </w:p>
-    <w:p>
-      <w:pPr>
-        <w:shd w:val="clear" w:color="auto" w:fill="FFFFFF"/>
-        <w:spacing w:before="480" w:after="0" w:line="480" w:lineRule="atLeast"/>
-        <w:rPr>
-          <w:rFonts w:ascii="Georgia" w:eastAsia="Times New Roman" w:hAnsi="Georgia" w:cs="Times New Roman"/>
-          <w:color w:val="292929"/>
-          <w:spacing w:val="-1"/>
-          <w:sz w:val="24"/>
-          <w:szCs w:val="24"/>
-          <w:lang w:eastAsia="en-IN"/>
-        </w:rPr>
-      </w:pPr>
-      <w:r>
-        <w:rPr>
-          <w:rFonts w:ascii="Times New Roman" w:eastAsia="Times New Roman" w:hAnsi="Times New Roman" w:cs="Times New Roman"/>
-          <w:noProof/>
-          <w:sz w:val="24"/>
-          <w:szCs w:val="24"/>
-          <w:lang w:eastAsia="en-IN"/>
-        </w:rPr>
         <w:drawing>
           <wp:inline distT="0" distB="0" distL="0" distR="0" wp14:anchorId="3DAB5DC0" wp14:editId="72387446">
             <wp:extent cx="4732020" cy="1752600"/>
@@ -4042,7 +3985,7 @@
                     </pic:cNvPicPr>
                   </pic:nvPicPr>
                   <pic:blipFill>
-                    <a:blip r:embed="rId17">
+                    <a:blip r:embed="rId16">
                       <a:extLst>
                         <a:ext uri="{28A0092B-C50C-407E-A947-70E740481C1C}">
                           <a14:useLocalDpi xmlns:a14="http://schemas.microsoft.com/office/drawing/2010/main" val="0"/>
@@ -4137,7 +4080,7 @@
           <w:szCs w:val="24"/>
           <w:lang w:eastAsia="en-IN"/>
         </w:rPr>
-        <w:t>neighbourhood</w:t>
+        <w:t>neighbourhoods</w:t>
       </w:r>
       <w:r>
         <w:rPr>
@@ -4190,7 +4133,7 @@
                     </pic:cNvPicPr>
                   </pic:nvPicPr>
                   <pic:blipFill>
-                    <a:blip r:embed="rId18">
+                    <a:blip r:embed="rId17">
                       <a:extLst>
                         <a:ext uri="{28A0092B-C50C-407E-A947-70E740481C1C}">
                           <a14:useLocalDpi xmlns:a14="http://schemas.microsoft.com/office/drawing/2010/main" val="0"/>
@@ -4285,7 +4228,7 @@
                     </pic:cNvPicPr>
                   </pic:nvPicPr>
                   <pic:blipFill>
-                    <a:blip r:embed="rId19">
+                    <a:blip r:embed="rId18">
                       <a:extLst>
                         <a:ext uri="{28A0092B-C50C-407E-A947-70E740481C1C}">
                           <a14:useLocalDpi xmlns:a14="http://schemas.microsoft.com/office/drawing/2010/main" val="0"/>

</xml_diff>